<commit_message>
Validation Login + Change Credentials complete
</commit_message>
<xml_diff>
--- a/documentation/Projektdokumentation/200_DokumentationsvorlageTeil1.docx
+++ b/documentation/Projektdokumentation/200_DokumentationsvorlageTeil1.docx
@@ -262,7 +262,7 @@
                                     <w:color w:val="000000" w:themeColor="text1"/>
                                     <w:sz w:val="24"/>
                                   </w:rPr>
-                                  <w:t>3. Dezember 2019</w:t>
+                                  <w:t>10. Dezember 2019</w:t>
                                 </w:r>
                                 <w:r>
                                   <w:rPr>
@@ -276,7 +276,39 @@
                                     <w:color w:val="000000" w:themeColor="text1"/>
                                     <w:sz w:val="24"/>
                                   </w:rPr>
-                                  <w:t xml:space="preserve"> | Gion Rubitschung, Denis Wilhelm</w:t>
+                                  <w:t xml:space="preserve"> | </w:t>
+                                </w:r>
+                                <w:proofErr w:type="spellStart"/>
+                                <w:r>
+                                  <w:rPr>
+                                    <w:color w:val="000000" w:themeColor="text1"/>
+                                    <w:sz w:val="24"/>
+                                  </w:rPr>
+                                  <w:t>Gion</w:t>
+                                </w:r>
+                                <w:proofErr w:type="spellEnd"/>
+                                <w:r>
+                                  <w:rPr>
+                                    <w:color w:val="000000" w:themeColor="text1"/>
+                                    <w:sz w:val="24"/>
+                                  </w:rPr>
+                                  <w:t xml:space="preserve"> </w:t>
+                                </w:r>
+                                <w:proofErr w:type="spellStart"/>
+                                <w:r>
+                                  <w:rPr>
+                                    <w:color w:val="000000" w:themeColor="text1"/>
+                                    <w:sz w:val="24"/>
+                                  </w:rPr>
+                                  <w:t>Rubitschung</w:t>
+                                </w:r>
+                                <w:proofErr w:type="spellEnd"/>
+                                <w:r>
+                                  <w:rPr>
+                                    <w:color w:val="000000" w:themeColor="text1"/>
+                                    <w:sz w:val="24"/>
+                                  </w:rPr>
+                                  <w:t>, Denis Wilhelm</w:t>
                                 </w:r>
                               </w:p>
                             </w:txbxContent>
@@ -364,7 +396,7 @@
                               <w:color w:val="000000" w:themeColor="text1"/>
                               <w:sz w:val="24"/>
                             </w:rPr>
-                            <w:t>3. Dezember 2019</w:t>
+                            <w:t>10. Dezember 2019</w:t>
                           </w:r>
                           <w:r>
                             <w:rPr>
@@ -378,7 +410,39 @@
                               <w:color w:val="000000" w:themeColor="text1"/>
                               <w:sz w:val="24"/>
                             </w:rPr>
-                            <w:t xml:space="preserve"> | Gion Rubitschung, Denis Wilhelm</w:t>
+                            <w:t xml:space="preserve"> | </w:t>
+                          </w:r>
+                          <w:proofErr w:type="spellStart"/>
+                          <w:r>
+                            <w:rPr>
+                              <w:color w:val="000000" w:themeColor="text1"/>
+                              <w:sz w:val="24"/>
+                            </w:rPr>
+                            <w:t>Gion</w:t>
+                          </w:r>
+                          <w:proofErr w:type="spellEnd"/>
+                          <w:r>
+                            <w:rPr>
+                              <w:color w:val="000000" w:themeColor="text1"/>
+                              <w:sz w:val="24"/>
+                            </w:rPr>
+                            <w:t xml:space="preserve"> </w:t>
+                          </w:r>
+                          <w:proofErr w:type="spellStart"/>
+                          <w:r>
+                            <w:rPr>
+                              <w:color w:val="000000" w:themeColor="text1"/>
+                              <w:sz w:val="24"/>
+                            </w:rPr>
+                            <w:t>Rubitschung</w:t>
+                          </w:r>
+                          <w:proofErr w:type="spellEnd"/>
+                          <w:r>
+                            <w:rPr>
+                              <w:color w:val="000000" w:themeColor="text1"/>
+                              <w:sz w:val="24"/>
+                            </w:rPr>
+                            <w:t>, Denis Wilhelm</w:t>
                           </w:r>
                         </w:p>
                       </w:txbxContent>
@@ -2261,21 +2325,25 @@
         </w:rPr>
       </w:pPr>
       <w:r>
-        <w:rPr>
-          <w:highlight w:val="yellow"/>
-        </w:rPr>
-        <w:t>Am</w:t>
+        <w:t>Am Beginn von jedem Softwareprojekt steht die Anforderungsanalyse (</w:t>
+      </w:r>
+      <w:proofErr w:type="spellStart"/>
+      <w:r>
+        <w:t>Requirements</w:t>
+      </w:r>
+      <w:proofErr w:type="spellEnd"/>
+      <w:r>
+        <w:t xml:space="preserve"> Engineering). Hier werden die Anforderungen an das zukünftige Produkt formuliert. In der Praxis existieren hierzu unteranderem vor allem zwei Methoden </w:t>
+      </w:r>
+      <w:proofErr w:type="spellStart"/>
+      <w:r>
+        <w:t>Use</w:t>
+      </w:r>
+      <w:proofErr w:type="spellEnd"/>
+      <w:r>
+        <w:t xml:space="preserve">-Cases und User-Stories. </w:t>
       </w:r>
       <w:r>
-        <w:rPr>
-          <w:highlight w:val="yellow"/>
-        </w:rPr>
-        <w:t xml:space="preserve"> Beginn von jedem Softwareprojekt steht die Anforderungsanalyse (Requirements Engineering). Hier werden die Anforderungen an das zukünftige Produkt formuliert. In der Praxis existieren hierzu unteranderem vor allem zwei Methoden Use-Cases und User-Stories. </w:t>
-      </w:r>
-      <w:r>
-        <w:rPr>
-          <w:highlight w:val="yellow"/>
-        </w:rPr>
         <w:br/>
         <w:t xml:space="preserve">Bitte lesen: </w:t>
       </w:r>
@@ -2295,24 +2363,7 @@
       </w:r>
       <w:r>
         <w:br/>
-      </w:r>
-      <w:r>
-        <w:rPr>
-          <w:highlight w:val="yellow"/>
-        </w:rPr>
-        <w:t xml:space="preserve">Was ist eine User Story? / Wie schreibe ich diese? </w:t>
-      </w:r>
-      <w:r>
-        <w:rPr>
-          <w:highlight w:val="yellow"/>
-        </w:rPr>
-        <w:t>Bi</w:t>
-      </w:r>
-      <w:r>
-        <w:rPr>
-          <w:highlight w:val="yellow"/>
-        </w:rPr>
-        <w:t xml:space="preserve">tte lesen: </w:t>
+        <w:t xml:space="preserve">Was ist eine User Story? / Wie schreibe ich diese? Bitte lesen: </w:t>
       </w:r>
       <w:r>
         <w:br/>
@@ -2322,417 +2373,10 @@
           <w:rPr>
             <w:rStyle w:val="Hyperlink"/>
           </w:rPr>
-          <w:t>https://de.wikipedia.org/wiki/User-</w:t>
-        </w:r>
-        <w:r>
-          <w:rPr>
-            <w:rStyle w:val="Hyperlink"/>
-          </w:rPr>
-          <w:t>S</w:t>
-        </w:r>
-        <w:r>
-          <w:rPr>
-            <w:rStyle w:val="Hyperlink"/>
-          </w:rPr>
-          <w:t>tory</w:t>
+          <w:t>https://de.wikipedia.org/wiki/User-Story</w:t>
         </w:r>
       </w:hyperlink>
     </w:p>
-    <w:p/>
-    <w:tbl>
-      <w:tblPr>
-        <w:tblStyle w:val="BbcTabellesthetisch"/>
-        <w:tblW w:w="0" w:type="auto"/>
-        <w:tblLook w:val="04A0" w:firstRow="1" w:lastRow="0" w:firstColumn="1" w:lastColumn="0" w:noHBand="0" w:noVBand="1"/>
-      </w:tblPr>
-      <w:tblGrid>
-        <w:gridCol w:w="2562"/>
-        <w:gridCol w:w="6622"/>
-      </w:tblGrid>
-      <w:tr>
-        <w:trPr>
-          <w:cnfStyle w:val="100000000000" w:firstRow="1" w:lastRow="0" w:firstColumn="0" w:lastColumn="0" w:oddVBand="0" w:evenVBand="0" w:oddHBand="0" w:evenHBand="0" w:firstRowFirstColumn="0" w:firstRowLastColumn="0" w:lastRowFirstColumn="0" w:lastRowLastColumn="0"/>
-        </w:trPr>
-        <w:tc>
-          <w:tcPr>
-            <w:cnfStyle w:val="001000000000" w:firstRow="0" w:lastRow="0" w:firstColumn="1" w:lastColumn="0" w:oddVBand="0" w:evenVBand="0" w:oddHBand="0" w:evenHBand="0" w:firstRowFirstColumn="0" w:firstRowLastColumn="0" w:lastRowFirstColumn="0" w:lastRowLastColumn="0"/>
-            <w:tcW w:w="2562" w:type="dxa"/>
-          </w:tcPr>
-          <w:p>
-            <w:pPr>
-              <w:spacing w:after="360" w:line="276" w:lineRule="auto"/>
-              <w:rPr>
-                <w:rFonts w:ascii="Titillium Bd" w:eastAsia="Calibri" w:hAnsi="Titillium Bd" w:cs="Times New Roman"/>
-              </w:rPr>
-            </w:pPr>
-            <w:r>
-              <w:rPr>
-                <w:rFonts w:ascii="Titillium Bd" w:eastAsia="Calibri" w:hAnsi="Titillium Bd" w:cs="Times New Roman"/>
-                <w:highlight w:val="yellow"/>
-              </w:rPr>
-              <w:t>Funktionale-US-??</w:t>
-            </w:r>
-          </w:p>
-        </w:tc>
-        <w:tc>
-          <w:tcPr>
-            <w:tcW w:w="6622" w:type="dxa"/>
-          </w:tcPr>
-          <w:p>
-            <w:pPr>
-              <w:spacing w:after="360" w:line="276" w:lineRule="auto"/>
-              <w:cnfStyle w:val="100000000000" w:firstRow="1" w:lastRow="0" w:firstColumn="0" w:lastColumn="0" w:oddVBand="0" w:evenVBand="0" w:oddHBand="0" w:evenHBand="0" w:firstRowFirstColumn="0" w:firstRowLastColumn="0" w:lastRowFirstColumn="0" w:lastRowLastColumn="0"/>
-              <w:rPr>
-                <w:rFonts w:ascii="Titillium Bd" w:eastAsia="Calibri" w:hAnsi="Titillium Bd" w:cs="Times New Roman"/>
-              </w:rPr>
-            </w:pPr>
-            <w:r>
-              <w:rPr>
-                <w:rFonts w:ascii="Titillium Bd" w:eastAsia="Calibri" w:hAnsi="Titillium Bd" w:cs="Times New Roman"/>
-              </w:rPr>
-              <w:t>Beschreibung</w:t>
-            </w:r>
-          </w:p>
-        </w:tc>
-      </w:tr>
-      <w:tr>
-        <w:trPr>
-          <w:cnfStyle w:val="000000100000" w:firstRow="0" w:lastRow="0" w:firstColumn="0" w:lastColumn="0" w:oddVBand="0" w:evenVBand="0" w:oddHBand="1" w:evenHBand="0" w:firstRowFirstColumn="0" w:firstRowLastColumn="0" w:lastRowFirstColumn="0" w:lastRowLastColumn="0"/>
-        </w:trPr>
-        <w:tc>
-          <w:tcPr>
-            <w:cnfStyle w:val="001000000000" w:firstRow="0" w:lastRow="0" w:firstColumn="1" w:lastColumn="0" w:oddVBand="0" w:evenVBand="0" w:oddHBand="0" w:evenHBand="0" w:firstRowFirstColumn="0" w:firstRowLastColumn="0" w:lastRowFirstColumn="0" w:lastRowLastColumn="0"/>
-            <w:tcW w:w="2562" w:type="dxa"/>
-          </w:tcPr>
-          <w:p>
-            <w:pPr>
-              <w:spacing w:after="360" w:line="276" w:lineRule="auto"/>
-              <w:rPr>
-                <w:rFonts w:ascii="Titillium Lt" w:eastAsia="Calibri" w:hAnsi="Titillium Lt" w:cs="Times New Roman"/>
-              </w:rPr>
-            </w:pPr>
-            <w:r>
-              <w:rPr>
-                <w:rFonts w:ascii="Titillium Lt" w:eastAsia="Calibri" w:hAnsi="Titillium Lt" w:cs="Times New Roman"/>
-                <w:b w:val="0"/>
-              </w:rPr>
-              <w:t xml:space="preserve">User Story </w:t>
-            </w:r>
-          </w:p>
-        </w:tc>
-        <w:tc>
-          <w:tcPr>
-            <w:tcW w:w="6622" w:type="dxa"/>
-          </w:tcPr>
-          <w:p>
-            <w:pPr>
-              <w:spacing w:after="360" w:line="276" w:lineRule="auto"/>
-              <w:cnfStyle w:val="000000100000" w:firstRow="0" w:lastRow="0" w:firstColumn="0" w:lastColumn="0" w:oddVBand="0" w:evenVBand="0" w:oddHBand="1" w:evenHBand="0" w:firstRowFirstColumn="0" w:firstRowLastColumn="0" w:lastRowFirstColumn="0" w:lastRowLastColumn="0"/>
-              <w:rPr>
-                <w:rFonts w:ascii="Titillium Lt" w:eastAsia="Calibri" w:hAnsi="Titillium Lt" w:cs="Times New Roman"/>
-                <w:highlight w:val="yellow"/>
-              </w:rPr>
-            </w:pPr>
-            <w:r>
-              <w:rPr>
-                <w:rFonts w:eastAsia="Calibri" w:cs="Times New Roman"/>
-                <w:noProof/>
-                <w:highlight w:val="yellow"/>
-              </w:rPr>
-              <w:t>Als Benutzer möchte ich mich auf meiner Webseite einloggen können</w:t>
-            </w:r>
-          </w:p>
-        </w:tc>
-      </w:tr>
-      <w:tr>
-        <w:trPr>
-          <w:cnfStyle w:val="000000010000" w:firstRow="0" w:lastRow="0" w:firstColumn="0" w:lastColumn="0" w:oddVBand="0" w:evenVBand="0" w:oddHBand="0" w:evenHBand="1" w:firstRowFirstColumn="0" w:firstRowLastColumn="0" w:lastRowFirstColumn="0" w:lastRowLastColumn="0"/>
-        </w:trPr>
-        <w:tc>
-          <w:tcPr>
-            <w:cnfStyle w:val="001000000000" w:firstRow="0" w:lastRow="0" w:firstColumn="1" w:lastColumn="0" w:oddVBand="0" w:evenVBand="0" w:oddHBand="0" w:evenHBand="0" w:firstRowFirstColumn="0" w:firstRowLastColumn="0" w:lastRowFirstColumn="0" w:lastRowLastColumn="0"/>
-            <w:tcW w:w="2562" w:type="dxa"/>
-          </w:tcPr>
-          <w:p>
-            <w:pPr>
-              <w:spacing w:after="360" w:line="276" w:lineRule="auto"/>
-              <w:rPr>
-                <w:rFonts w:ascii="Titillium Lt" w:eastAsia="Calibri" w:hAnsi="Titillium Lt" w:cs="Times New Roman"/>
-              </w:rPr>
-            </w:pPr>
-            <w:r>
-              <w:rPr>
-                <w:rFonts w:ascii="Titillium Lt" w:eastAsia="Calibri" w:hAnsi="Titillium Lt" w:cs="Times New Roman"/>
-                <w:b w:val="0"/>
-              </w:rPr>
-              <w:t>Art</w:t>
-            </w:r>
-          </w:p>
-        </w:tc>
-        <w:tc>
-          <w:tcPr>
-            <w:tcW w:w="6622" w:type="dxa"/>
-          </w:tcPr>
-          <w:p>
-            <w:pPr>
-              <w:spacing w:after="360" w:line="276" w:lineRule="auto"/>
-              <w:cnfStyle w:val="000000010000" w:firstRow="0" w:lastRow="0" w:firstColumn="0" w:lastColumn="0" w:oddVBand="0" w:evenVBand="0" w:oddHBand="0" w:evenHBand="1" w:firstRowFirstColumn="0" w:firstRowLastColumn="0" w:lastRowFirstColumn="0" w:lastRowLastColumn="0"/>
-              <w:rPr>
-                <w:rFonts w:ascii="Titillium Lt" w:eastAsia="Calibri" w:hAnsi="Titillium Lt" w:cs="Times New Roman"/>
-                <w:highlight w:val="yellow"/>
-              </w:rPr>
-            </w:pPr>
-            <w:r>
-              <w:rPr>
-                <w:rFonts w:ascii="Titillium Lt" w:eastAsia="Calibri" w:hAnsi="Titillium Lt" w:cs="Times New Roman"/>
-                <w:highlight w:val="yellow"/>
-              </w:rPr>
-              <w:t>Muss- oder Kann-Ziel</w:t>
-            </w:r>
-          </w:p>
-        </w:tc>
-      </w:tr>
-      <w:tr>
-        <w:trPr>
-          <w:cnfStyle w:val="000000100000" w:firstRow="0" w:lastRow="0" w:firstColumn="0" w:lastColumn="0" w:oddVBand="0" w:evenVBand="0" w:oddHBand="1" w:evenHBand="0" w:firstRowFirstColumn="0" w:firstRowLastColumn="0" w:lastRowFirstColumn="0" w:lastRowLastColumn="0"/>
-        </w:trPr>
-        <w:tc>
-          <w:tcPr>
-            <w:cnfStyle w:val="001000000000" w:firstRow="0" w:lastRow="0" w:firstColumn="1" w:lastColumn="0" w:oddVBand="0" w:evenVBand="0" w:oddHBand="0" w:evenHBand="0" w:firstRowFirstColumn="0" w:firstRowLastColumn="0" w:lastRowFirstColumn="0" w:lastRowLastColumn="0"/>
-            <w:tcW w:w="2562" w:type="dxa"/>
-          </w:tcPr>
-          <w:p>
-            <w:pPr>
-              <w:spacing w:after="360" w:line="276" w:lineRule="auto"/>
-              <w:rPr>
-                <w:rFonts w:ascii="Titillium Lt" w:eastAsia="Calibri" w:hAnsi="Titillium Lt" w:cs="Times New Roman"/>
-              </w:rPr>
-            </w:pPr>
-            <w:r>
-              <w:rPr>
-                <w:rFonts w:ascii="Titillium Lt" w:eastAsia="Calibri" w:hAnsi="Titillium Lt" w:cs="Times New Roman"/>
-                <w:b w:val="0"/>
-              </w:rPr>
-              <w:t>Aufwand</w:t>
-            </w:r>
-          </w:p>
-        </w:tc>
-        <w:tc>
-          <w:tcPr>
-            <w:tcW w:w="6622" w:type="dxa"/>
-          </w:tcPr>
-          <w:p>
-            <w:pPr>
-              <w:spacing w:after="360" w:line="276" w:lineRule="auto"/>
-              <w:cnfStyle w:val="000000100000" w:firstRow="0" w:lastRow="0" w:firstColumn="0" w:lastColumn="0" w:oddVBand="0" w:evenVBand="0" w:oddHBand="1" w:evenHBand="0" w:firstRowFirstColumn="0" w:firstRowLastColumn="0" w:lastRowFirstColumn="0" w:lastRowLastColumn="0"/>
-              <w:rPr>
-                <w:rFonts w:ascii="Titillium Lt" w:eastAsia="Calibri" w:hAnsi="Titillium Lt" w:cs="Times New Roman"/>
-                <w:highlight w:val="yellow"/>
-              </w:rPr>
-            </w:pPr>
-            <w:r>
-              <w:rPr>
-                <w:rFonts w:ascii="Titillium Lt" w:eastAsia="Calibri" w:hAnsi="Titillium Lt" w:cs="Times New Roman"/>
-                <w:highlight w:val="yellow"/>
-              </w:rPr>
-              <w:t>Mit wie viel Stunden Arbeit ist zu rechnen? (in 2-Stunden Schritten rechnen)</w:t>
-            </w:r>
-          </w:p>
-        </w:tc>
-      </w:tr>
-      <w:tr>
-        <w:trPr>
-          <w:cnfStyle w:val="000000010000" w:firstRow="0" w:lastRow="0" w:firstColumn="0" w:lastColumn="0" w:oddVBand="0" w:evenVBand="0" w:oddHBand="0" w:evenHBand="1" w:firstRowFirstColumn="0" w:firstRowLastColumn="0" w:lastRowFirstColumn="0" w:lastRowLastColumn="0"/>
-        </w:trPr>
-        <w:tc>
-          <w:tcPr>
-            <w:cnfStyle w:val="001000000000" w:firstRow="0" w:lastRow="0" w:firstColumn="1" w:lastColumn="0" w:oddVBand="0" w:evenVBand="0" w:oddHBand="0" w:evenHBand="0" w:firstRowFirstColumn="0" w:firstRowLastColumn="0" w:lastRowFirstColumn="0" w:lastRowLastColumn="0"/>
-            <w:tcW w:w="2562" w:type="dxa"/>
-          </w:tcPr>
-          <w:p>
-            <w:pPr>
-              <w:spacing w:after="360" w:line="276" w:lineRule="auto"/>
-              <w:rPr>
-                <w:rFonts w:ascii="Titillium Lt" w:eastAsia="Calibri" w:hAnsi="Titillium Lt" w:cs="Times New Roman"/>
-              </w:rPr>
-            </w:pPr>
-            <w:r>
-              <w:rPr>
-                <w:rFonts w:ascii="Titillium Lt" w:eastAsia="Calibri" w:hAnsi="Titillium Lt" w:cs="Times New Roman"/>
-                <w:b w:val="0"/>
-                <w:highlight w:val="yellow"/>
-              </w:rPr>
-              <w:t xml:space="preserve">(Optional) </w:t>
-            </w:r>
-            <w:r>
-              <w:rPr>
-                <w:rFonts w:ascii="Titillium Lt" w:eastAsia="Calibri" w:hAnsi="Titillium Lt" w:cs="Times New Roman"/>
-                <w:b w:val="0"/>
-                <w:highlight w:val="yellow"/>
-              </w:rPr>
-              <w:br/>
-              <w:t>Meilenstein</w:t>
-            </w:r>
-            <w:r>
-              <w:rPr>
-                <w:rFonts w:ascii="Titillium Lt" w:eastAsia="Calibri" w:hAnsi="Titillium Lt" w:cs="Times New Roman"/>
-                <w:b w:val="0"/>
-              </w:rPr>
-              <w:t xml:space="preserve"> </w:t>
-            </w:r>
-          </w:p>
-        </w:tc>
-        <w:tc>
-          <w:tcPr>
-            <w:tcW w:w="6622" w:type="dxa"/>
-          </w:tcPr>
-          <w:p>
-            <w:pPr>
-              <w:spacing w:after="360" w:line="276" w:lineRule="auto"/>
-              <w:cnfStyle w:val="000000010000" w:firstRow="0" w:lastRow="0" w:firstColumn="0" w:lastColumn="0" w:oddVBand="0" w:evenVBand="0" w:oddHBand="0" w:evenHBand="1" w:firstRowFirstColumn="0" w:firstRowLastColumn="0" w:lastRowFirstColumn="0" w:lastRowLastColumn="0"/>
-              <w:rPr>
-                <w:rFonts w:ascii="Titillium Lt" w:eastAsia="Calibri" w:hAnsi="Titillium Lt" w:cs="Times New Roman"/>
-                <w:highlight w:val="yellow"/>
-              </w:rPr>
-            </w:pPr>
-            <w:r>
-              <w:rPr>
-                <w:rFonts w:ascii="Titillium Lt" w:eastAsia="Calibri" w:hAnsi="Titillium Lt" w:cs="Times New Roman"/>
-                <w:highlight w:val="yellow"/>
-              </w:rPr>
-              <w:t xml:space="preserve">Wird nach diesem Schritt ein Meilenstein erreicht? </w:t>
-            </w:r>
-            <w:r>
-              <w:rPr>
-                <w:rFonts w:ascii="Titillium Lt" w:eastAsia="Calibri" w:hAnsi="Titillium Lt" w:cs="Times New Roman"/>
-                <w:highlight w:val="yellow"/>
-              </w:rPr>
-              <w:br/>
-              <w:t xml:space="preserve">JA </w:t>
-            </w:r>
-          </w:p>
-        </w:tc>
-      </w:tr>
-      <w:tr>
-        <w:trPr>
-          <w:cnfStyle w:val="000000100000" w:firstRow="0" w:lastRow="0" w:firstColumn="0" w:lastColumn="0" w:oddVBand="0" w:evenVBand="0" w:oddHBand="1" w:evenHBand="0" w:firstRowFirstColumn="0" w:firstRowLastColumn="0" w:lastRowFirstColumn="0" w:lastRowLastColumn="0"/>
-          <w:trHeight w:val="989"/>
-        </w:trPr>
-        <w:tc>
-          <w:tcPr>
-            <w:cnfStyle w:val="001000000000" w:firstRow="0" w:lastRow="0" w:firstColumn="1" w:lastColumn="0" w:oddVBand="0" w:evenVBand="0" w:oddHBand="0" w:evenHBand="0" w:firstRowFirstColumn="0" w:firstRowLastColumn="0" w:lastRowFirstColumn="0" w:lastRowLastColumn="0"/>
-            <w:tcW w:w="2562" w:type="dxa"/>
-          </w:tcPr>
-          <w:p>
-            <w:pPr>
-              <w:spacing w:after="360" w:line="276" w:lineRule="auto"/>
-              <w:rPr>
-                <w:rFonts w:ascii="Titillium Lt" w:eastAsia="Calibri" w:hAnsi="Titillium Lt" w:cs="Times New Roman"/>
-                <w:highlight w:val="yellow"/>
-              </w:rPr>
-            </w:pPr>
-            <w:r>
-              <w:rPr>
-                <w:rFonts w:ascii="Titillium Lt" w:eastAsia="Calibri" w:hAnsi="Titillium Lt" w:cs="Times New Roman"/>
-                <w:b w:val="0"/>
-                <w:highlight w:val="yellow"/>
-              </w:rPr>
-              <w:t>(Optional)</w:t>
-            </w:r>
-            <w:r>
-              <w:rPr>
-                <w:rFonts w:ascii="Titillium Lt" w:eastAsia="Calibri" w:hAnsi="Titillium Lt" w:cs="Times New Roman"/>
-                <w:b w:val="0"/>
-                <w:highlight w:val="yellow"/>
-              </w:rPr>
-              <w:br/>
-              <w:t>Abhängigkeiten:</w:t>
-            </w:r>
-          </w:p>
-        </w:tc>
-        <w:tc>
-          <w:tcPr>
-            <w:tcW w:w="6622" w:type="dxa"/>
-          </w:tcPr>
-          <w:p>
-            <w:pPr>
-              <w:spacing w:after="360" w:line="276" w:lineRule="auto"/>
-              <w:cnfStyle w:val="000000100000" w:firstRow="0" w:lastRow="0" w:firstColumn="0" w:lastColumn="0" w:oddVBand="0" w:evenVBand="0" w:oddHBand="1" w:evenHBand="0" w:firstRowFirstColumn="0" w:firstRowLastColumn="0" w:lastRowFirstColumn="0" w:lastRowLastColumn="0"/>
-              <w:rPr>
-                <w:rFonts w:ascii="Titillium Lt" w:eastAsia="Calibri" w:hAnsi="Titillium Lt" w:cs="Times New Roman"/>
-                <w:highlight w:val="yellow"/>
-              </w:rPr>
-            </w:pPr>
-            <w:r>
-              <w:rPr>
-                <w:rFonts w:ascii="Titillium Lt" w:eastAsia="Calibri" w:hAnsi="Titillium Lt" w:cs="Times New Roman"/>
-                <w:highlight w:val="yellow"/>
-              </w:rPr>
-              <w:t xml:space="preserve">Von welchen Arbeitspaketen ist dieses Arbeitspaket abhängig? Das zu wissen/planen ist wichtig, weil das Paket nicht gestartet werden kann, wenn etwas fehlt. Beispiel: Hängt ab von F-US-03 </w:t>
-            </w:r>
-          </w:p>
-        </w:tc>
-      </w:tr>
-      <w:tr>
-        <w:trPr>
-          <w:cnfStyle w:val="000000010000" w:firstRow="0" w:lastRow="0" w:firstColumn="0" w:lastColumn="0" w:oddVBand="0" w:evenVBand="0" w:oddHBand="0" w:evenHBand="1" w:firstRowFirstColumn="0" w:firstRowLastColumn="0" w:lastRowFirstColumn="0" w:lastRowLastColumn="0"/>
-        </w:trPr>
-        <w:tc>
-          <w:tcPr>
-            <w:cnfStyle w:val="001000000000" w:firstRow="0" w:lastRow="0" w:firstColumn="1" w:lastColumn="0" w:oddVBand="0" w:evenVBand="0" w:oddHBand="0" w:evenHBand="0" w:firstRowFirstColumn="0" w:firstRowLastColumn="0" w:lastRowFirstColumn="0" w:lastRowLastColumn="0"/>
-            <w:tcW w:w="2562" w:type="dxa"/>
-          </w:tcPr>
-          <w:p>
-            <w:pPr>
-              <w:spacing w:after="360" w:line="276" w:lineRule="auto"/>
-              <w:rPr>
-                <w:rFonts w:ascii="Titillium Lt" w:eastAsia="Calibri" w:hAnsi="Titillium Lt" w:cs="Times New Roman"/>
-                <w:highlight w:val="yellow"/>
-              </w:rPr>
-            </w:pPr>
-            <w:r>
-              <w:rPr>
-                <w:rFonts w:ascii="Titillium Lt" w:eastAsia="Calibri" w:hAnsi="Titillium Lt" w:cs="Times New Roman"/>
-                <w:b w:val="0"/>
-                <w:highlight w:val="yellow"/>
-              </w:rPr>
-              <w:t>(Optional)</w:t>
-            </w:r>
-            <w:r>
-              <w:rPr>
-                <w:rFonts w:ascii="Titillium Lt" w:eastAsia="Calibri" w:hAnsi="Titillium Lt" w:cs="Times New Roman"/>
-                <w:b w:val="0"/>
-                <w:highlight w:val="yellow"/>
-              </w:rPr>
-              <w:br/>
-              <w:t>Benötigte Mittel:</w:t>
-            </w:r>
-          </w:p>
-        </w:tc>
-        <w:tc>
-          <w:tcPr>
-            <w:tcW w:w="6622" w:type="dxa"/>
-          </w:tcPr>
-          <w:p>
-            <w:pPr>
-              <w:spacing w:after="360" w:line="276" w:lineRule="auto"/>
-              <w:cnfStyle w:val="000000010000" w:firstRow="0" w:lastRow="0" w:firstColumn="0" w:lastColumn="0" w:oddVBand="0" w:evenVBand="0" w:oddHBand="0" w:evenHBand="1" w:firstRowFirstColumn="0" w:firstRowLastColumn="0" w:lastRowFirstColumn="0" w:lastRowLastColumn="0"/>
-              <w:rPr>
-                <w:rFonts w:ascii="Titillium Lt" w:eastAsia="Calibri" w:hAnsi="Titillium Lt" w:cs="Times New Roman"/>
-                <w:highlight w:val="yellow"/>
-              </w:rPr>
-            </w:pPr>
-            <w:r>
-              <w:rPr>
-                <w:rFonts w:ascii="Titillium Lt" w:eastAsia="Calibri" w:hAnsi="Titillium Lt" w:cs="Times New Roman"/>
-                <w:highlight w:val="yellow"/>
-              </w:rPr>
-              <w:t>Falls spezielle Hard- oder Software zum Einsatz kommt, die normalerweise nicht da ist, ist das hier aufzuschreiben.</w:t>
-            </w:r>
-          </w:p>
-        </w:tc>
-      </w:tr>
-    </w:tbl>
     <w:p>
       <w:pPr>
         <w:spacing w:after="360" w:line="276" w:lineRule="auto"/>
@@ -2741,6 +2385,8 @@
           <w:color w:val="009EE1"/>
         </w:rPr>
       </w:pPr>
+      <w:bookmarkStart w:id="5" w:name="_GoBack"/>
+      <w:bookmarkEnd w:id="5"/>
     </w:p>
     <w:tbl>
       <w:tblPr>
@@ -2772,7 +2418,6 @@
               <w:rPr>
                 <w:rFonts w:ascii="Titillium Bd" w:eastAsia="Calibri" w:hAnsi="Titillium Bd" w:cs="Times New Roman"/>
               </w:rPr>
-              <w:lastRenderedPageBreak/>
               <w:t>Funktionale-US-01</w:t>
             </w:r>
           </w:p>
@@ -3195,6 +2840,7 @@
               <w:rPr>
                 <w:rFonts w:ascii="Titillium Bd" w:eastAsia="Calibri" w:hAnsi="Titillium Bd" w:cs="Times New Roman"/>
               </w:rPr>
+              <w:lastRenderedPageBreak/>
               <w:t>Funktionale-US-03</w:t>
             </w:r>
           </w:p>
@@ -3269,28 +2915,7 @@
                 <w:rFonts w:eastAsia="Calibri" w:cs="Times New Roman"/>
                 <w:noProof/>
               </w:rPr>
-              <w:t>meine</w:t>
-            </w:r>
-            <w:r>
-              <w:rPr>
-                <w:rFonts w:eastAsia="Calibri" w:cs="Times New Roman"/>
-                <w:noProof/>
-              </w:rPr>
-              <w:t xml:space="preserve"> Events </w:t>
-            </w:r>
-            <w:r>
-              <w:rPr>
-                <w:rFonts w:eastAsia="Calibri" w:cs="Times New Roman"/>
-                <w:noProof/>
-              </w:rPr>
-              <w:t xml:space="preserve">bearbeiten </w:t>
-            </w:r>
-            <w:r>
-              <w:rPr>
-                <w:rFonts w:eastAsia="Calibri" w:cs="Times New Roman"/>
-                <w:noProof/>
-              </w:rPr>
-              <w:t>können.</w:t>
+              <w:t>meine Events bearbeiten können.</w:t>
             </w:r>
           </w:p>
         </w:tc>
@@ -3512,21 +3137,7 @@
                 <w:rFonts w:eastAsia="Calibri" w:cs="Times New Roman"/>
                 <w:noProof/>
               </w:rPr>
-              <w:t xml:space="preserve">meine Events </w:t>
-            </w:r>
-            <w:r>
-              <w:rPr>
-                <w:rFonts w:eastAsia="Calibri" w:cs="Times New Roman"/>
-                <w:noProof/>
-              </w:rPr>
-              <w:t>löschen</w:t>
-            </w:r>
-            <w:r>
-              <w:rPr>
-                <w:rFonts w:eastAsia="Calibri" w:cs="Times New Roman"/>
-                <w:noProof/>
-              </w:rPr>
-              <w:t xml:space="preserve"> können.</w:t>
+              <w:t>meine Events löschen können.</w:t>
             </w:r>
           </w:p>
         </w:tc>
@@ -3733,19 +3344,7 @@
               <w:rPr>
                 <w:rFonts w:eastAsia="Calibri" w:cs="Times New Roman"/>
               </w:rPr>
-              <w:t xml:space="preserve">Als Benutzer möchte ich mich </w:t>
-            </w:r>
-            <w:r>
-              <w:rPr>
-                <w:rFonts w:eastAsia="Calibri" w:cs="Times New Roman"/>
-              </w:rPr>
-              <w:t>registrieren</w:t>
-            </w:r>
-            <w:r>
-              <w:rPr>
-                <w:rFonts w:eastAsia="Calibri" w:cs="Times New Roman"/>
-              </w:rPr>
-              <w:t xml:space="preserve"> können.</w:t>
+              <w:t>Als Benutzer möchte ich mich registrieren können.</w:t>
             </w:r>
           </w:p>
         </w:tc>
@@ -4171,13 +3770,7 @@
               <w:rPr>
                 <w:rFonts w:eastAsia="Calibri" w:cs="Times New Roman"/>
               </w:rPr>
-              <w:t xml:space="preserve">Als Benutzer möchte ich </w:t>
-            </w:r>
-            <w:r>
-              <w:rPr>
-                <w:rFonts w:eastAsia="Calibri" w:cs="Times New Roman"/>
-              </w:rPr>
-              <w:t>mein Profil bearbeiten können (ohne Löschen).</w:t>
+              <w:t>Als Benutzer möchte ich mein Profil bearbeiten können (ohne Löschen).</w:t>
             </w:r>
           </w:p>
         </w:tc>
@@ -4392,21 +3985,7 @@
                 <w:rFonts w:eastAsia="Calibri" w:cs="Times New Roman"/>
                 <w:noProof/>
               </w:rPr>
-              <w:t xml:space="preserve">einzelne Events </w:t>
-            </w:r>
-            <w:r>
-              <w:rPr>
-                <w:rFonts w:eastAsia="Calibri" w:cs="Times New Roman"/>
-                <w:noProof/>
-              </w:rPr>
-              <w:t>erstellen können</w:t>
-            </w:r>
-            <w:r>
-              <w:rPr>
-                <w:rFonts w:eastAsia="Calibri" w:cs="Times New Roman"/>
-                <w:noProof/>
-              </w:rPr>
-              <w:t>.</w:t>
+              <w:t>einzelne Events erstellen können.</w:t>
             </w:r>
           </w:p>
         </w:tc>
@@ -4432,7 +4011,6 @@
                 <w:rFonts w:ascii="Titillium Lt" w:eastAsia="Calibri" w:hAnsi="Titillium Lt" w:cs="Times New Roman"/>
                 <w:b w:val="0"/>
               </w:rPr>
-              <w:lastRenderedPageBreak/>
               <w:t>Art</w:t>
             </w:r>
           </w:p>
@@ -4633,19 +4211,7 @@
               <w:rPr>
                 <w:rFonts w:eastAsia="Calibri" w:cs="Times New Roman"/>
               </w:rPr>
-              <w:t>Als Benutzer möchte ich</w:t>
-            </w:r>
-            <w:r>
-              <w:rPr>
-                <w:rFonts w:eastAsia="Calibri" w:cs="Times New Roman"/>
-              </w:rPr>
-              <w:t xml:space="preserve"> andere Benutzer zu meinem privaten Event einladen können</w:t>
-            </w:r>
-            <w:r>
-              <w:rPr>
-                <w:rFonts w:eastAsia="Calibri" w:cs="Times New Roman"/>
-              </w:rPr>
-              <w:t>.</w:t>
+              <w:t>Als Benutzer möchte ich andere Benutzer zu meinem privaten Event einladen können.</w:t>
             </w:r>
           </w:p>
         </w:tc>
@@ -4844,6 +4410,7 @@
                 <w:rFonts w:ascii="Titillium Lt" w:eastAsia="Calibri" w:hAnsi="Titillium Lt" w:cs="Times New Roman"/>
                 <w:b w:val="0"/>
               </w:rPr>
+              <w:lastRenderedPageBreak/>
               <w:t xml:space="preserve">User Story </w:t>
             </w:r>
           </w:p>
@@ -4864,31 +4431,39 @@
               <w:rPr>
                 <w:rFonts w:eastAsia="Calibri" w:cs="Times New Roman"/>
               </w:rPr>
-              <w:t>Als Benutzer möchte ich</w:t>
+              <w:t xml:space="preserve">Als Benutzer möchte ich je </w:t>
             </w:r>
             <w:r>
               <w:rPr>
                 <w:rFonts w:eastAsia="Calibri" w:cs="Times New Roman"/>
               </w:rPr>
-              <w:t xml:space="preserve"> je </w:t>
+              <w:t>nach Berechtigung, eine andere Seitena</w:t>
             </w:r>
             <w:r>
               <w:rPr>
                 <w:rFonts w:eastAsia="Calibri" w:cs="Times New Roman"/>
               </w:rPr>
-              <w:t>nach Berechtigung, eine andere Seitena</w:t>
+              <w:t>nsicht haben</w:t>
             </w:r>
             <w:r>
               <w:rPr>
                 <w:rFonts w:eastAsia="Calibri" w:cs="Times New Roman"/>
               </w:rPr>
-              <w:t>nsicht haben</w:t>
-            </w:r>
+              <w:t xml:space="preserve"> (</w:t>
+            </w:r>
+            <w:proofErr w:type="spellStart"/>
             <w:r>
               <w:rPr>
                 <w:rFonts w:eastAsia="Calibri" w:cs="Times New Roman"/>
               </w:rPr>
-              <w:t xml:space="preserve"> (Adminpanel)</w:t>
+              <w:t>Adminpanel</w:t>
+            </w:r>
+            <w:proofErr w:type="spellEnd"/>
+            <w:r>
+              <w:rPr>
+                <w:rFonts w:eastAsia="Calibri" w:cs="Times New Roman"/>
+              </w:rPr>
+              <w:t>)</w:t>
             </w:r>
             <w:r>
               <w:rPr>
@@ -4994,8 +4569,6 @@
               </w:rPr>
               <w:t>4</w:t>
             </w:r>
-            <w:bookmarkStart w:id="5" w:name="_GoBack"/>
-            <w:bookmarkEnd w:id="5"/>
           </w:p>
         </w:tc>
       </w:tr>
@@ -5060,7 +4633,15 @@
     </w:p>
     <w:p>
       <w:r>
-        <w:t>Die fertige Applikation muss zum Zeitpunkt der Projektpräsentation zusammen mit dem SQL Script, welches die Datenbank aufsetzt via GIT (oder alternativ als ZIP Datei) abgegeben werden. Das Projekt muss gemäss der Installationsanleitung im zweiten Teil der Dokumentation installiert werden können. Optional und um Zusatzpunkte zu erhalten kann die fertige Applikation auf dem Bbc Hosting veröffentlicht werden.</w:t>
+        <w:t xml:space="preserve">Die fertige Applikation muss zum Zeitpunkt der Projektpräsentation zusammen mit dem SQL Script, welches die Datenbank aufsetzt via GIT (oder alternativ als ZIP Datei) abgegeben werden. Das Projekt muss gemäss der Installationsanleitung im zweiten Teil der Dokumentation installiert werden können. Optional und um Zusatzpunkte zu erhalten kann die fertige Applikation auf dem </w:t>
+      </w:r>
+      <w:proofErr w:type="spellStart"/>
+      <w:r>
+        <w:t>Bbc</w:t>
+      </w:r>
+      <w:proofErr w:type="spellEnd"/>
+      <w:r>
+        <w:t xml:space="preserve"> Hosting veröffentlicht werden.</w:t>
       </w:r>
     </w:p>
     <w:p>
@@ -5104,10 +4685,12 @@
         <w:pStyle w:val="berschrift2"/>
       </w:pPr>
       <w:bookmarkStart w:id="12" w:name="_Toc2237667"/>
+      <w:proofErr w:type="spellStart"/>
       <w:r>
         <w:t>Mockups</w:t>
       </w:r>
       <w:bookmarkEnd w:id="12"/>
+      <w:proofErr w:type="spellEnd"/>
     </w:p>
     <w:p>
       <w:r>
@@ -5116,6 +4699,7 @@
         </w:rPr>
         <w:t xml:space="preserve">Dieser Abschnitt enthält alle </w:t>
       </w:r>
+      <w:proofErr w:type="spellStart"/>
       <w:r>
         <w:rPr>
           <w:highlight w:val="yellow"/>
@@ -5126,7 +4710,14 @@
         <w:rPr>
           <w:highlight w:val="yellow"/>
         </w:rPr>
-        <w:t>s inklusiv einer Beschreibung.</w:t>
+        <w:t>s</w:t>
+      </w:r>
+      <w:proofErr w:type="spellEnd"/>
+      <w:r>
+        <w:rPr>
+          <w:highlight w:val="yellow"/>
+        </w:rPr>
+        <w:t xml:space="preserve"> inklusiv einer Beschreibung.</w:t>
       </w:r>
     </w:p>
     <w:p/>
@@ -5546,7 +5137,7 @@
                 <w:sz w:val="16"/>
                 <w:szCs w:val="16"/>
               </w:rPr>
-              <w:t>5</w:t>
+              <w:t>8</w:t>
             </w:r>
             <w:r>
               <w:rPr>
@@ -9411,7 +9002,7 @@
 </file>
 
 <file path=customXml/itemProps1.xml><?xml version="1.0" encoding="utf-8"?>
-<ds:datastoreItem xmlns:ds="http://schemas.openxmlformats.org/officeDocument/2006/customXml" ds:itemID="{48999544-61F5-4C2B-9B8D-B071BA3D786A}">
+<ds:datastoreItem xmlns:ds="http://schemas.openxmlformats.org/officeDocument/2006/customXml" ds:itemID="{06A5245E-5588-4EDA-B29D-CA5690A42BA1}">
   <ds:schemaRefs>
     <ds:schemaRef ds:uri="http://schemas.openxmlformats.org/officeDocument/2006/bibliography"/>
   </ds:schemaRefs>

</xml_diff>